<commit_message>
Update Subsurface Scattering_Skin Rendering_GPU Gems 3.docx
</commit_message>
<xml_diff>
--- a/Subsurface Scattering_Skin Rendering_GPU Gems 3.docx
+++ b/Subsurface Scattering_Skin Rendering_GPU Gems 3.docx
@@ -99,13 +99,7 @@
         <w:rPr>
           <w:rFonts w:hint="eastAsia"/>
         </w:rPr>
-        <w:t>这些数量庞大的细节使得人类的皮肤渲染至今仍然是一个障碍</w:t>
-      </w:r>
-      <w:r>
-        <w:rPr>
-          <w:rFonts w:hint="eastAsia"/>
-        </w:rPr>
-        <w:t>。</w:t>
+        <w:t>这些数量庞大的细节使得人类的皮肤渲染至今仍然是一个障碍。</w:t>
       </w:r>
       <w:r>
         <w:rPr>
@@ -537,39 +531,612 @@
         <w:rPr>
           <w:rFonts w:hint="eastAsia"/>
         </w:rPr>
-        <w:t>所有那些不会直接在皮肤表面反射的光线都会进入次表面层。光在次表面层的散射和吸收给予了皮肤颜色和柔和的视觉效果。光进入这些次表面层时，皮肤因为吸收了部分光而获得了颜色，但是更多的</w:t>
+        <w:t>所有那些不会直接在皮肤表面反射的光线都会进入次表面层。光在次表面层的散射和吸收给予了皮肤颜色和柔和的视觉效果。光进入这些次表面层时，皮肤因为吸收了部分光而获得了颜色，但是更多的是进行散射，然后从以进入点为中心的一个3D邻域返回射出。有时候光会穿过整个皮肤区域，就像耳朵。一个真实的皮肤模型必须模拟这个散射的过程；之前的（a）图出现的僵硬、干燥的样子就是因为无视了散射的过程，</w:t>
+      </w:r>
+      <w:proofErr w:type="gramStart"/>
+      <w:r>
+        <w:rPr>
+          <w:rFonts w:hint="eastAsia"/>
+        </w:rPr>
+        <w:t>光只能</w:t>
+      </w:r>
+      <w:proofErr w:type="gramEnd"/>
+      <w:r>
+        <w:rPr>
+          <w:rFonts w:hint="eastAsia"/>
+        </w:rPr>
+        <w:t>从入射光线接触表面的位置出射。</w:t>
+      </w:r>
+    </w:p>
+    <w:p>
+      <w:pPr>
+        <w:spacing w:line="360" w:lineRule="auto"/>
+        <w:ind w:left="840"/>
+      </w:pPr>
+      <w:r>
+        <w:rPr>
+          <w:rFonts w:hint="eastAsia"/>
+        </w:rPr>
+        <w:lastRenderedPageBreak/>
+        <w:t>进一步复杂化这个过程，多层级皮肤事实上是以不同的方式吸收和散射光的，就如下图所示：</w:t>
+      </w:r>
+    </w:p>
+    <w:p>
+      <w:pPr>
+        <w:spacing w:line="360" w:lineRule="auto"/>
+        <w:ind w:left="840"/>
+        <w:rPr>
+          <w:rFonts w:hint="eastAsia"/>
+        </w:rPr>
+      </w:pPr>
+      <w:r>
+        <w:rPr>
+          <w:noProof/>
+        </w:rPr>
+        <w:drawing>
+          <wp:inline distT="0" distB="0" distL="0" distR="0">
+            <wp:extent cx="2860675" cy="1752600"/>
+            <wp:effectExtent l="0" t="0" r="0" b="0"/>
+            <wp:docPr id="3" name="图片 3" descr="14fig04.jpg"/>
+            <wp:cNvGraphicFramePr>
+              <a:graphicFrameLocks xmlns:a="http://schemas.openxmlformats.org/drawingml/2006/main" noChangeAspect="1"/>
+            </wp:cNvGraphicFramePr>
+            <a:graphic xmlns:a="http://schemas.openxmlformats.org/drawingml/2006/main">
+              <a:graphicData uri="http://schemas.openxmlformats.org/drawingml/2006/picture">
+                <pic:pic xmlns:pic="http://schemas.openxmlformats.org/drawingml/2006/picture">
+                  <pic:nvPicPr>
+                    <pic:cNvPr id="0" name="Picture 1" descr="14fig04.jpg"/>
+                    <pic:cNvPicPr>
+                      <a:picLocks noChangeAspect="1" noChangeArrowheads="1"/>
+                    </pic:cNvPicPr>
+                  </pic:nvPicPr>
+                  <pic:blipFill>
+                    <a:blip r:embed="rId7">
+                      <a:extLst>
+                        <a:ext uri="{28A0092B-C50C-407E-A947-70E740481C1C}">
+                          <a14:useLocalDpi xmlns:a14="http://schemas.microsoft.com/office/drawing/2010/main" val="0"/>
+                        </a:ext>
+                      </a:extLst>
+                    </a:blip>
+                    <a:srcRect/>
+                    <a:stretch>
+                      <a:fillRect/>
+                    </a:stretch>
+                  </pic:blipFill>
+                  <pic:spPr bwMode="auto">
+                    <a:xfrm>
+                      <a:off x="0" y="0"/>
+                      <a:ext cx="2860675" cy="1752600"/>
+                    </a:xfrm>
+                    <a:prstGeom prst="rect">
+                      <a:avLst/>
+                    </a:prstGeom>
+                    <a:noFill/>
+                    <a:ln>
+                      <a:noFill/>
+                    </a:ln>
+                  </pic:spPr>
+                </pic:pic>
+              </a:graphicData>
+            </a:graphic>
+          </wp:inline>
+        </w:drawing>
+      </w:r>
+    </w:p>
+    <w:p>
+      <w:pPr>
+        <w:spacing w:line="360" w:lineRule="auto"/>
+        <w:ind w:left="840"/>
+      </w:pPr>
+      <w:r>
+        <w:rPr>
+          <w:rFonts w:hint="eastAsia"/>
+        </w:rPr>
+        <w:t>图形学家门通过一个多达5层的高细节模型来描述皮肤中的散射结果，真实的皮肤甚至更加复杂。医学上认为皮肤外表面包含5个不同的层，在这种复杂的条件下来模型光在皮肤里的散射可能是过度的，但是在真实渲染中</w:t>
+      </w:r>
+      <w:r>
+        <w:rPr>
+          <w:rFonts w:hint="eastAsia"/>
+        </w:rPr>
+        <w:t>至少需要2层来负责实现镜面反射。</w:t>
+      </w:r>
+    </w:p>
+    <w:p>
+      <w:pPr>
+        <w:pStyle w:val="2"/>
+        <w:shd w:val="clear" w:color="auto" w:fill="FFFFFF"/>
+        <w:spacing w:before="360" w:beforeAutospacing="0" w:after="180" w:afterAutospacing="0"/>
+        <w:rPr>
+          <w:rFonts w:ascii="Helvetica" w:hAnsi="Helvetica" w:cs="Helvetica"/>
+          <w:color w:val="004E49"/>
+          <w:sz w:val="30"/>
+          <w:szCs w:val="30"/>
+        </w:rPr>
+      </w:pPr>
+      <w:r>
+        <w:rPr>
+          <w:rFonts w:ascii="Helvetica" w:hAnsi="Helvetica" w:cs="Helvetica"/>
+          <w:color w:val="004E49"/>
+          <w:sz w:val="40"/>
+          <w:szCs w:val="51"/>
+        </w:rPr>
+        <w:t>14.3 Specular Surface Reflectance</w:t>
+      </w:r>
+    </w:p>
+    <w:p>
+      <w:pPr>
+        <w:spacing w:line="360" w:lineRule="auto"/>
+      </w:pPr>
+      <w:r>
+        <w:rPr>
+          <w:rFonts w:hint="eastAsia"/>
+        </w:rPr>
+        <w:t>Phong镜面反射模型在</w:t>
+      </w:r>
+      <w:r>
+        <w:rPr>
+          <w:rFonts w:hint="eastAsia"/>
+        </w:rPr>
+        <w:t>实时计算机图形学中几乎是普遍存在的，但是，使用一个更加精确的基于物理表面反射模型可以提升成像的质量，且仅仅只需要一点额外的着色器指令。</w:t>
+      </w:r>
+      <w:r>
+        <w:t>P</w:t>
+      </w:r>
+      <w:r>
+        <w:rPr>
+          <w:rFonts w:hint="eastAsia"/>
+        </w:rPr>
+        <w:t>hong模型不能捕捉到在掠射角时的镜面反射光，而且它也没有遵循真实的物理规律（出射光的能量</w:t>
+      </w:r>
+      <w:r>
+        <w:rPr>
+          <w:rFonts w:hint="eastAsia"/>
+        </w:rPr>
+        <w:t>可能大于其收到的能量）。下图展现了Phong模型和PBR的比较：</w:t>
+      </w:r>
+    </w:p>
+    <w:p>
+      <w:pPr>
+        <w:spacing w:line="360" w:lineRule="auto"/>
+      </w:pPr>
+      <w:r>
+        <w:rPr>
+          <w:noProof/>
+        </w:rPr>
+        <w:drawing>
+          <wp:inline distT="0" distB="0" distL="0" distR="0">
+            <wp:extent cx="4759325" cy="2009140"/>
+            <wp:effectExtent l="0" t="0" r="3175" b="0"/>
+            <wp:docPr id="4" name="图片 4" descr="14fig05.jpg"/>
+            <wp:cNvGraphicFramePr>
+              <a:graphicFrameLocks xmlns:a="http://schemas.openxmlformats.org/drawingml/2006/main" noChangeAspect="1"/>
+            </wp:cNvGraphicFramePr>
+            <a:graphic xmlns:a="http://schemas.openxmlformats.org/drawingml/2006/main">
+              <a:graphicData uri="http://schemas.openxmlformats.org/drawingml/2006/picture">
+                <pic:pic xmlns:pic="http://schemas.openxmlformats.org/drawingml/2006/picture">
+                  <pic:nvPicPr>
+                    <pic:cNvPr id="0" name="Picture 3" descr="14fig05.jpg"/>
+                    <pic:cNvPicPr>
+                      <a:picLocks noChangeAspect="1" noChangeArrowheads="1"/>
+                    </pic:cNvPicPr>
+                  </pic:nvPicPr>
+                  <pic:blipFill>
+                    <a:blip r:embed="rId8">
+                      <a:extLst>
+                        <a:ext uri="{28A0092B-C50C-407E-A947-70E740481C1C}">
+                          <a14:useLocalDpi xmlns:a14="http://schemas.microsoft.com/office/drawing/2010/main" val="0"/>
+                        </a:ext>
+                      </a:extLst>
+                    </a:blip>
+                    <a:srcRect/>
+                    <a:stretch>
+                      <a:fillRect/>
+                    </a:stretch>
+                  </pic:blipFill>
+                  <pic:spPr bwMode="auto">
+                    <a:xfrm>
+                      <a:off x="0" y="0"/>
+                      <a:ext cx="4759325" cy="2009140"/>
+                    </a:xfrm>
+                    <a:prstGeom prst="rect">
+                      <a:avLst/>
+                    </a:prstGeom>
+                    <a:noFill/>
+                    <a:ln>
+                      <a:noFill/>
+                    </a:ln>
+                  </pic:spPr>
+                </pic:pic>
+              </a:graphicData>
+            </a:graphic>
+          </wp:inline>
+        </w:drawing>
+      </w:r>
+    </w:p>
+    <w:p>
+      <w:pPr>
+        <w:pStyle w:val="4"/>
+        <w:shd w:val="clear" w:color="auto" w:fill="FFFFFF"/>
+        <w:spacing w:before="180" w:after="180"/>
+        <w:ind w:left="420"/>
+        <w:rPr>
+          <w:rFonts w:ascii="Helvetica" w:hAnsi="Helvetica" w:cs="Helvetica"/>
+          <w:color w:val="004E49"/>
+          <w:sz w:val="30"/>
+          <w:szCs w:val="30"/>
+        </w:rPr>
+      </w:pPr>
+      <w:r>
+        <w:rPr>
+          <w:rFonts w:ascii="Helvetica" w:hAnsi="Helvetica" w:cs="Helvetica"/>
+          <w:color w:val="004E49"/>
+          <w:sz w:val="30"/>
+          <w:szCs w:val="30"/>
+        </w:rPr>
+        <w:lastRenderedPageBreak/>
+        <w:t>14.3.1 Implementing a Physically Based Specular Reflectance Model for Skin</w:t>
+      </w:r>
+    </w:p>
+    <w:p>
+      <w:pPr>
+        <w:pStyle w:val="4"/>
+        <w:shd w:val="clear" w:color="auto" w:fill="FFFFFF"/>
+        <w:spacing w:before="180" w:after="180"/>
+        <w:rPr>
+          <w:rFonts w:ascii="Helvetica" w:hAnsi="Helvetica" w:cs="Helvetica"/>
+          <w:color w:val="004E49"/>
+          <w:sz w:val="30"/>
+          <w:szCs w:val="30"/>
+        </w:rPr>
+      </w:pPr>
+      <w:r>
+        <w:tab/>
+      </w:r>
+      <w:r>
+        <w:tab/>
+      </w:r>
+      <w:r>
+        <w:rPr>
+          <w:rFonts w:ascii="Helvetica" w:hAnsi="Helvetica" w:cs="Helvetica"/>
+          <w:color w:val="004E49"/>
+          <w:sz w:val="30"/>
+          <w:szCs w:val="30"/>
+        </w:rPr>
+        <w:t>Rendering with a BRDF</w:t>
+      </w:r>
+    </w:p>
+    <w:p>
+      <w:pPr>
+        <w:spacing w:line="360" w:lineRule="auto"/>
+        <w:ind w:left="840"/>
+      </w:pPr>
+      <w:r>
+        <w:rPr>
+          <w:rFonts w:hint="eastAsia"/>
+        </w:rPr>
+        <w:t>大多数specular</w:t>
+      </w:r>
+      <w:r>
+        <w:t xml:space="preserve"> </w:t>
+      </w:r>
+      <w:r>
+        <w:rPr>
+          <w:rFonts w:hint="eastAsia"/>
+        </w:rPr>
+        <w:t>BRDF模型直接用解析函数来</w:t>
+      </w:r>
+      <w:proofErr w:type="gramStart"/>
+      <w:r>
+        <w:rPr>
+          <w:rFonts w:hint="eastAsia"/>
+        </w:rPr>
+        <w:t>计算片元着色</w:t>
+      </w:r>
+      <w:proofErr w:type="gramEnd"/>
+      <w:r>
+        <w:rPr>
+          <w:rFonts w:hint="eastAsia"/>
+        </w:rPr>
+        <w:t>器，用这些解析函数来描述光的反射。这些模型往往是由几项组成，如菲涅尔（Fresnel）、几何衰减项（</w:t>
+      </w:r>
+      <w:r>
+        <w:rPr>
+          <w:rFonts w:hint="eastAsia"/>
+        </w:rPr>
+        <w:t>Geometric</w:t>
+      </w:r>
+      <w:r>
+        <w:t xml:space="preserve"> </w:t>
+      </w:r>
+      <w:r>
+        <w:rPr>
+          <w:rFonts w:hint="eastAsia"/>
+        </w:rPr>
+        <w:t>attenuation</w:t>
+      </w:r>
+      <w:r>
+        <w:t xml:space="preserve"> </w:t>
+      </w:r>
+      <w:r>
+        <w:rPr>
+          <w:rFonts w:hint="eastAsia"/>
+        </w:rPr>
+        <w:t>term）、各种参数。</w:t>
+      </w:r>
+    </w:p>
+    <w:p>
+      <w:pPr>
+        <w:spacing w:line="360" w:lineRule="auto"/>
+        <w:ind w:left="840"/>
+      </w:pPr>
+      <w:r>
+        <w:rPr>
+          <w:rFonts w:hint="eastAsia"/>
+        </w:rPr>
+        <w:t>这些BRDF解析函数通常有一个常量</w:t>
+      </w:r>
+      <w:proofErr w:type="spellStart"/>
+      <w:r>
+        <w:rPr>
+          <w:rFonts w:hint="eastAsia"/>
+        </w:rPr>
+        <w:t>rho</w:t>
+      </w:r>
+      <w:r>
+        <w:t>_</w:t>
+      </w:r>
+      <w:r>
+        <w:rPr>
+          <w:rFonts w:hint="eastAsia"/>
+        </w:rPr>
+        <w:t>s</w:t>
+      </w:r>
+      <w:proofErr w:type="spellEnd"/>
+      <w:r>
+        <w:rPr>
+          <w:rFonts w:hint="eastAsia"/>
+        </w:rPr>
+        <w:t>来表示强度。其他常见的输入有表面的法向量N，视线方向向量V，光线方向向量L，物体的折射率eta，粗糙度参数m。因此，总的镜面反射光公式：</w:t>
+      </w:r>
+    </w:p>
+    <w:p>
+      <w:pPr>
+        <w:widowControl/>
+        <w:pBdr>
+          <w:top w:val="single" w:sz="6" w:space="9" w:color="CCCCCC"/>
+          <w:left w:val="single" w:sz="6" w:space="0" w:color="CCCCCC"/>
+          <w:bottom w:val="single" w:sz="6" w:space="9" w:color="CCCCCC"/>
+          <w:right w:val="single" w:sz="6" w:space="9" w:color="CCCCCC"/>
+        </w:pBdr>
+        <w:shd w:val="clear" w:color="auto" w:fill="F5F5F5"/>
+        <w:tabs>
+          <w:tab w:val="left" w:pos="454"/>
+          <w:tab w:val="left" w:pos="1832"/>
+          <w:tab w:val="left" w:pos="2748"/>
+          <w:tab w:val="left" w:pos="3664"/>
+          <w:tab w:val="left" w:pos="4580"/>
+          <w:tab w:val="left" w:pos="5496"/>
+          <w:tab w:val="left" w:pos="6412"/>
+          <w:tab w:val="left" w:pos="7328"/>
+          <w:tab w:val="left" w:pos="8244"/>
+          <w:tab w:val="left" w:pos="9160"/>
+          <w:tab w:val="left" w:pos="10076"/>
+          <w:tab w:val="left" w:pos="10992"/>
+          <w:tab w:val="left" w:pos="11908"/>
+          <w:tab w:val="left" w:pos="12824"/>
+          <w:tab w:val="left" w:pos="13740"/>
+          <w:tab w:val="left" w:pos="14656"/>
+        </w:tabs>
+        <w:wordWrap w:val="0"/>
+        <w:spacing w:after="180"/>
+        <w:jc w:val="left"/>
+        <w:rPr>
+          <w:rFonts w:ascii="Consolas" w:eastAsia="宋体" w:hAnsi="Consolas" w:cs="宋体"/>
+          <w:color w:val="595959"/>
+          <w:kern w:val="0"/>
+          <w:sz w:val="23"/>
+          <w:szCs w:val="23"/>
+        </w:rPr>
+      </w:pPr>
+      <w:r>
+        <w:rPr>
+          <w:rFonts w:ascii="Consolas" w:eastAsia="宋体" w:hAnsi="Consolas" w:cs="宋体"/>
+          <w:color w:val="595959"/>
+          <w:kern w:val="0"/>
+          <w:sz w:val="23"/>
+          <w:szCs w:val="23"/>
+        </w:rPr>
+        <w:tab/>
+      </w:r>
+      <w:proofErr w:type="spellStart"/>
+      <w:r>
+        <w:rPr>
+          <w:rFonts w:ascii="Consolas" w:eastAsia="宋体" w:hAnsi="Consolas" w:cs="宋体"/>
+          <w:color w:val="595959"/>
+          <w:kern w:val="0"/>
+          <w:sz w:val="23"/>
+          <w:szCs w:val="23"/>
+        </w:rPr>
+        <w:t>specularLight</w:t>
+      </w:r>
+      <w:proofErr w:type="spellEnd"/>
+      <w:r>
+        <w:rPr>
+          <w:rFonts w:ascii="Consolas" w:eastAsia="宋体" w:hAnsi="Consolas" w:cs="宋体"/>
+          <w:color w:val="595959"/>
+          <w:kern w:val="0"/>
+          <w:sz w:val="23"/>
+          <w:szCs w:val="23"/>
+        </w:rPr>
+        <w:t xml:space="preserve"> += </w:t>
+      </w:r>
+      <w:proofErr w:type="spellStart"/>
+      <w:r>
+        <w:rPr>
+          <w:rFonts w:ascii="Consolas" w:eastAsia="宋体" w:hAnsi="Consolas" w:cs="宋体"/>
+          <w:color w:val="595959"/>
+          <w:kern w:val="0"/>
+          <w:sz w:val="23"/>
+          <w:szCs w:val="23"/>
+        </w:rPr>
+        <w:t>lightColor</w:t>
+      </w:r>
+      <w:proofErr w:type="spellEnd"/>
+      <w:r>
+        <w:rPr>
+          <w:rFonts w:ascii="Consolas" w:eastAsia="宋体" w:hAnsi="Consolas" w:cs="宋体"/>
+          <w:color w:val="595959"/>
+          <w:kern w:val="0"/>
+          <w:sz w:val="23"/>
+          <w:szCs w:val="23"/>
+        </w:rPr>
+        <w:t xml:space="preserve">[i] * </w:t>
+      </w:r>
+      <w:proofErr w:type="spellStart"/>
+      <w:r>
+        <w:rPr>
+          <w:rFonts w:ascii="Consolas" w:eastAsia="宋体" w:hAnsi="Consolas" w:cs="宋体"/>
+          <w:color w:val="595959"/>
+          <w:kern w:val="0"/>
+          <w:sz w:val="23"/>
+          <w:szCs w:val="23"/>
+        </w:rPr>
+        <w:t>lightShadow</w:t>
+      </w:r>
+      <w:proofErr w:type="spellEnd"/>
+      <w:r>
+        <w:rPr>
+          <w:rFonts w:ascii="Consolas" w:eastAsia="宋体" w:hAnsi="Consolas" w:cs="宋体"/>
+          <w:color w:val="595959"/>
+          <w:kern w:val="0"/>
+          <w:sz w:val="23"/>
+          <w:szCs w:val="23"/>
+        </w:rPr>
+        <w:t xml:space="preserve">[i] * </w:t>
+      </w:r>
+      <w:proofErr w:type="spellStart"/>
+      <w:r>
+        <w:rPr>
+          <w:rFonts w:ascii="Consolas" w:eastAsia="宋体" w:hAnsi="Consolas" w:cs="宋体"/>
+          <w:color w:val="595959"/>
+          <w:kern w:val="0"/>
+          <w:sz w:val="23"/>
+          <w:szCs w:val="23"/>
+        </w:rPr>
+        <w:t>rho_s</w:t>
+      </w:r>
+      <w:proofErr w:type="spellEnd"/>
+      <w:r>
+        <w:rPr>
+          <w:rFonts w:ascii="Consolas" w:eastAsia="宋体" w:hAnsi="Consolas" w:cs="宋体"/>
+          <w:color w:val="595959"/>
+          <w:kern w:val="0"/>
+          <w:sz w:val="23"/>
+          <w:szCs w:val="23"/>
+        </w:rPr>
+        <w:t xml:space="preserve"> *</w:t>
+      </w:r>
+    </w:p>
+    <w:p>
+      <w:pPr>
+        <w:widowControl/>
+        <w:pBdr>
+          <w:top w:val="single" w:sz="6" w:space="9" w:color="CCCCCC"/>
+          <w:left w:val="single" w:sz="6" w:space="0" w:color="CCCCCC"/>
+          <w:bottom w:val="single" w:sz="6" w:space="9" w:color="CCCCCC"/>
+          <w:right w:val="single" w:sz="6" w:space="9" w:color="CCCCCC"/>
+        </w:pBdr>
+        <w:shd w:val="clear" w:color="auto" w:fill="F5F5F5"/>
+        <w:tabs>
+          <w:tab w:val="left" w:pos="916"/>
+          <w:tab w:val="left" w:pos="1832"/>
+          <w:tab w:val="left" w:pos="2748"/>
+          <w:tab w:val="left" w:pos="3664"/>
+          <w:tab w:val="left" w:pos="4580"/>
+          <w:tab w:val="left" w:pos="5496"/>
+          <w:tab w:val="left" w:pos="6412"/>
+          <w:tab w:val="left" w:pos="7328"/>
+          <w:tab w:val="left" w:pos="8244"/>
+          <w:tab w:val="left" w:pos="9160"/>
+          <w:tab w:val="left" w:pos="10076"/>
+          <w:tab w:val="left" w:pos="10992"/>
+          <w:tab w:val="left" w:pos="11908"/>
+          <w:tab w:val="left" w:pos="12824"/>
+          <w:tab w:val="left" w:pos="13740"/>
+          <w:tab w:val="left" w:pos="14656"/>
+        </w:tabs>
+        <w:wordWrap w:val="0"/>
+        <w:spacing w:after="180"/>
+        <w:jc w:val="left"/>
+        <w:rPr>
+          <w:rFonts w:ascii="Consolas" w:eastAsia="宋体" w:hAnsi="Consolas" w:cs="宋体"/>
+          <w:color w:val="595959"/>
+          <w:kern w:val="0"/>
+          <w:sz w:val="23"/>
+          <w:szCs w:val="23"/>
+        </w:rPr>
+      </w:pPr>
+      <w:r>
+        <w:rPr>
+          <w:rFonts w:ascii="Consolas" w:eastAsia="宋体" w:hAnsi="Consolas" w:cs="宋体"/>
+          <w:color w:val="595959"/>
+          <w:kern w:val="0"/>
+          <w:sz w:val="23"/>
+          <w:szCs w:val="23"/>
+        </w:rPr>
+        <w:t xml:space="preserve">    </w:t>
+      </w:r>
+      <w:proofErr w:type="spellStart"/>
+      <w:proofErr w:type="gramStart"/>
+      <w:r>
+        <w:rPr>
+          <w:rFonts w:ascii="Consolas" w:eastAsia="宋体" w:hAnsi="Consolas" w:cs="宋体"/>
+          <w:color w:val="595959"/>
+          <w:kern w:val="0"/>
+          <w:sz w:val="23"/>
+          <w:szCs w:val="23"/>
+        </w:rPr>
+        <w:t>specBRDF</w:t>
+      </w:r>
+      <w:proofErr w:type="spellEnd"/>
+      <w:r>
+        <w:rPr>
+          <w:rFonts w:ascii="Consolas" w:eastAsia="宋体" w:hAnsi="Consolas" w:cs="宋体"/>
+          <w:color w:val="595959"/>
+          <w:kern w:val="0"/>
+          <w:sz w:val="23"/>
+          <w:szCs w:val="23"/>
+        </w:rPr>
+        <w:t>( N</w:t>
+      </w:r>
+      <w:proofErr w:type="gramEnd"/>
+      <w:r>
+        <w:rPr>
+          <w:rFonts w:ascii="Consolas" w:eastAsia="宋体" w:hAnsi="Consolas" w:cs="宋体"/>
+          <w:color w:val="595959"/>
+          <w:kern w:val="0"/>
+          <w:sz w:val="23"/>
+          <w:szCs w:val="23"/>
+        </w:rPr>
+        <w:t>, V, L[i], eta, m) * saturate( dot( N, L[i] ) );</w:t>
+      </w:r>
+    </w:p>
+    <w:p>
+      <w:pPr>
+        <w:spacing w:line="360" w:lineRule="auto"/>
+        <w:ind w:left="840"/>
+        <w:rPr>
+          <w:rFonts w:hint="eastAsia"/>
+        </w:rPr>
+      </w:pPr>
+      <w:r>
+        <w:rPr>
+          <w:rFonts w:hint="eastAsia"/>
+        </w:rPr>
+        <w:t>因为BRDF的定义，</w:t>
       </w:r>
       <w:bookmarkStart w:id="0" w:name="_GoBack"/>
       <w:bookmarkEnd w:id="0"/>
-      <w:r>
-        <w:rPr>
-          <w:rFonts w:hint="eastAsia"/>
-        </w:rPr>
-        <w:t>是进行散射，然后从以进入点为中心的一个3D邻域返回射出。有时候光会穿过整个皮肤区域，就像耳朵。一个真实的皮肤模型必须模拟这个散射的过程；之前的（a）图出现的僵硬、干燥的样子就是因为无视了散射的过程，</w:t>
-      </w:r>
-      <w:proofErr w:type="gramStart"/>
-      <w:r>
-        <w:rPr>
-          <w:rFonts w:hint="eastAsia"/>
-        </w:rPr>
-        <w:t>光只能</w:t>
-      </w:r>
-      <w:proofErr w:type="gramEnd"/>
-      <w:r>
-        <w:rPr>
-          <w:rFonts w:hint="eastAsia"/>
-        </w:rPr>
-        <w:t>从入射光线接触表面的位置出射。</w:t>
-      </w:r>
-    </w:p>
-    <w:p>
-      <w:pPr>
-        <w:spacing w:line="360" w:lineRule="auto"/>
-        <w:ind w:left="840"/>
-        <w:rPr>
-          <w:rFonts w:hint="eastAsia"/>
-        </w:rPr>
-      </w:pPr>
     </w:p>
     <w:sectPr>
       <w:pgSz w:w="11906" w:h="16838"/>
@@ -1257,6 +1824,57 @@
       <w:szCs w:val="28"/>
     </w:rPr>
   </w:style>
+  <w:style w:type="paragraph" w:styleId="HTML">
+    <w:name w:val="HTML Preformatted"/>
+    <w:basedOn w:val="a"/>
+    <w:link w:val="HTML0"/>
+    <w:uiPriority w:val="99"/>
+    <w:semiHidden/>
+    <w:unhideWhenUsed/>
+    <w:rsid w:val="00397A71"/>
+    <w:pPr>
+      <w:widowControl/>
+      <w:tabs>
+        <w:tab w:val="left" w:pos="916"/>
+        <w:tab w:val="left" w:pos="1832"/>
+        <w:tab w:val="left" w:pos="2748"/>
+        <w:tab w:val="left" w:pos="3664"/>
+        <w:tab w:val="left" w:pos="4580"/>
+        <w:tab w:val="left" w:pos="5496"/>
+        <w:tab w:val="left" w:pos="6412"/>
+        <w:tab w:val="left" w:pos="7328"/>
+        <w:tab w:val="left" w:pos="8244"/>
+        <w:tab w:val="left" w:pos="9160"/>
+        <w:tab w:val="left" w:pos="10076"/>
+        <w:tab w:val="left" w:pos="10992"/>
+        <w:tab w:val="left" w:pos="11908"/>
+        <w:tab w:val="left" w:pos="12824"/>
+        <w:tab w:val="left" w:pos="13740"/>
+        <w:tab w:val="left" w:pos="14656"/>
+      </w:tabs>
+      <w:jc w:val="left"/>
+    </w:pPr>
+    <w:rPr>
+      <w:rFonts w:ascii="宋体" w:eastAsia="宋体" w:hAnsi="宋体" w:cs="宋体"/>
+      <w:kern w:val="0"/>
+      <w:sz w:val="24"/>
+      <w:szCs w:val="24"/>
+    </w:rPr>
+  </w:style>
+  <w:style w:type="character" w:customStyle="1" w:styleId="HTML0">
+    <w:name w:val="HTML 预设格式 字符"/>
+    <w:basedOn w:val="a0"/>
+    <w:link w:val="HTML"/>
+    <w:uiPriority w:val="99"/>
+    <w:semiHidden/>
+    <w:rsid w:val="00397A71"/>
+    <w:rPr>
+      <w:rFonts w:ascii="宋体" w:eastAsia="宋体" w:hAnsi="宋体" w:cs="宋体"/>
+      <w:kern w:val="0"/>
+      <w:sz w:val="24"/>
+      <w:szCs w:val="24"/>
+    </w:rPr>
+  </w:style>
 </w:styles>
 </file>
 

</xml_diff>